<commit_message>
docs(proPre): update some details
</commit_message>
<xml_diff>
--- a/Presentation/project presentation strcture.docx
+++ b/Presentation/project presentation strcture.docx
@@ -663,6 +663,49 @@
       <w:proofErr w:type="gramEnd"/>
     </w:p>
     <w:p>
+      <w:pPr>
+        <w:rPr>
+          <w:rFonts w:hint="eastAsia"/>
+        </w:rPr>
+      </w:pPr>
+      <w:r>
+        <w:t>R</w:t>
+      </w:r>
+      <w:r>
+        <w:rPr>
+          <w:rFonts w:hint="eastAsia"/>
+        </w:rPr>
+        <w:t>esearch</w:t>
+      </w:r>
+      <w:r>
+        <w:t xml:space="preserve"> </w:t>
+      </w:r>
+      <w:r>
+        <w:rPr>
+          <w:rFonts w:hint="eastAsia"/>
+        </w:rPr>
+        <w:t>and</w:t>
+      </w:r>
+      <w:r>
+        <w:t xml:space="preserve"> </w:t>
+      </w:r>
+      <w:r>
+        <w:rPr>
+          <w:rFonts w:hint="eastAsia"/>
+        </w:rPr>
+        <w:t>acceptance</w:t>
+      </w:r>
+      <w:r>
+        <w:t xml:space="preserve"> </w:t>
+      </w:r>
+      <w:r>
+        <w:rPr>
+          <w:rFonts w:hint="eastAsia"/>
+        </w:rPr>
+        <w:t>testing</w:t>
+      </w:r>
+    </w:p>
+    <w:p>
       <w:r>
         <w:t xml:space="preserve">Be honest about </w:t>
       </w:r>
@@ -694,6 +737,11 @@
     </w:p>
     <w:p>
       <w:r>
+        <w:t>Time management and planning</w:t>
+      </w:r>
+    </w:p>
+    <w:p>
+      <w:r>
         <w:t>Requirements gathering (graph to show our effort</w:t>
       </w:r>
       <w:r>
@@ -729,11 +777,6 @@
     <w:p>
       <w:r>
         <w:t>Code + commits + branches</w:t>
-      </w:r>
-    </w:p>
-    <w:p>
-      <w:r>
-        <w:t>Time management and planning</w:t>
       </w:r>
     </w:p>
     <w:p/>
@@ -771,6 +814,56 @@
     </w:sectPr>
   </w:body>
 </w:document>
+</file>
+
+<file path=word/endnotes.xml><?xml version="1.0" encoding="utf-8"?>
+<w:endnotes xmlns:wpc="http://schemas.microsoft.com/office/word/2010/wordprocessingCanvas" xmlns:cx="http://schemas.microsoft.com/office/drawing/2014/chartex" xmlns:cx1="http://schemas.microsoft.com/office/drawing/2015/9/8/chartex" xmlns:cx2="http://schemas.microsoft.com/office/drawing/2015/10/21/chartex" xmlns:cx3="http://schemas.microsoft.com/office/drawing/2016/5/9/chartex" xmlns:cx4="http://schemas.microsoft.com/office/drawing/2016/5/10/chartex" xmlns:cx5="http://schemas.microsoft.com/office/drawing/2016/5/11/chartex" xmlns:cx6="http://schemas.microsoft.com/office/drawing/2016/5/12/chartex" xmlns:cx7="http://schemas.microsoft.com/office/drawing/2016/5/13/chartex" xmlns:cx8="http://schemas.microsoft.com/office/drawing/2016/5/14/chartex" xmlns:mc="http://schemas.openxmlformats.org/markup-compatibility/2006" xmlns:aink="http://schemas.microsoft.com/office/drawing/2016/ink" xmlns:am3d="http://schemas.microsoft.com/office/drawing/2017/model3d" xmlns:o="urn:schemas-microsoft-com:office:office" xmlns:r="http://schemas.openxmlformats.org/officeDocument/2006/relationships" xmlns:m="http://schemas.openxmlformats.org/officeDocument/2006/math" xmlns:v="urn:schemas-microsoft-com:vml" xmlns:wp14="http://schemas.microsoft.com/office/word/2010/wordprocessingDrawing" xmlns:wp="http://schemas.openxmlformats.org/drawingml/2006/wordprocessingDrawing" xmlns:w10="urn:schemas-microsoft-com:office:word" xmlns:w="http://schemas.openxmlformats.org/wordprocessingml/2006/main" xmlns:w14="http://schemas.microsoft.com/office/word/2010/wordml" xmlns:w15="http://schemas.microsoft.com/office/word/2012/wordml" xmlns:w16cex="http://schemas.microsoft.com/office/word/2018/wordml/cex" xmlns:w16cid="http://schemas.microsoft.com/office/word/2016/wordml/cid" xmlns:w16="http://schemas.microsoft.com/office/word/2018/wordml" xmlns:w16se="http://schemas.microsoft.com/office/word/2015/wordml/symex" xmlns:wpg="http://schemas.microsoft.com/office/word/2010/wordprocessingGroup" xmlns:wpi="http://schemas.microsoft.com/office/word/2010/wordprocessingInk" xmlns:wne="http://schemas.microsoft.com/office/word/2006/wordml" xmlns:wps="http://schemas.microsoft.com/office/word/2010/wordprocessingShape" mc:Ignorable="w14 w15 w16se w16cid w16 w16cex wp14">
+  <w:endnote w:type="separator" w:id="-1">
+    <w:p>
+      <w:pPr>
+        <w:spacing w:after="0" w:line="240" w:lineRule="auto"/>
+      </w:pPr>
+      <w:r>
+        <w:separator/>
+      </w:r>
+    </w:p>
+  </w:endnote>
+  <w:endnote w:type="continuationSeparator" w:id="0">
+    <w:p>
+      <w:pPr>
+        <w:spacing w:after="0" w:line="240" w:lineRule="auto"/>
+      </w:pPr>
+      <w:r>
+        <w:continuationSeparator/>
+      </w:r>
+    </w:p>
+  </w:endnote>
+</w:endnotes>
+</file>
+
+<file path=word/footnotes.xml><?xml version="1.0" encoding="utf-8"?>
+<w:footnotes xmlns:wpc="http://schemas.microsoft.com/office/word/2010/wordprocessingCanvas" xmlns:cx="http://schemas.microsoft.com/office/drawing/2014/chartex" xmlns:cx1="http://schemas.microsoft.com/office/drawing/2015/9/8/chartex" xmlns:cx2="http://schemas.microsoft.com/office/drawing/2015/10/21/chartex" xmlns:cx3="http://schemas.microsoft.com/office/drawing/2016/5/9/chartex" xmlns:cx4="http://schemas.microsoft.com/office/drawing/2016/5/10/chartex" xmlns:cx5="http://schemas.microsoft.com/office/drawing/2016/5/11/chartex" xmlns:cx6="http://schemas.microsoft.com/office/drawing/2016/5/12/chartex" xmlns:cx7="http://schemas.microsoft.com/office/drawing/2016/5/13/chartex" xmlns:cx8="http://schemas.microsoft.com/office/drawing/2016/5/14/chartex" xmlns:mc="http://schemas.openxmlformats.org/markup-compatibility/2006" xmlns:aink="http://schemas.microsoft.com/office/drawing/2016/ink" xmlns:am3d="http://schemas.microsoft.com/office/drawing/2017/model3d" xmlns:o="urn:schemas-microsoft-com:office:office" xmlns:r="http://schemas.openxmlformats.org/officeDocument/2006/relationships" xmlns:m="http://schemas.openxmlformats.org/officeDocument/2006/math" xmlns:v="urn:schemas-microsoft-com:vml" xmlns:wp14="http://schemas.microsoft.com/office/word/2010/wordprocessingDrawing" xmlns:wp="http://schemas.openxmlformats.org/drawingml/2006/wordprocessingDrawing" xmlns:w10="urn:schemas-microsoft-com:office:word" xmlns:w="http://schemas.openxmlformats.org/wordprocessingml/2006/main" xmlns:w14="http://schemas.microsoft.com/office/word/2010/wordml" xmlns:w15="http://schemas.microsoft.com/office/word/2012/wordml" xmlns:w16cex="http://schemas.microsoft.com/office/word/2018/wordml/cex" xmlns:w16cid="http://schemas.microsoft.com/office/word/2016/wordml/cid" xmlns:w16="http://schemas.microsoft.com/office/word/2018/wordml" xmlns:w16se="http://schemas.microsoft.com/office/word/2015/wordml/symex" xmlns:wpg="http://schemas.microsoft.com/office/word/2010/wordprocessingGroup" xmlns:wpi="http://schemas.microsoft.com/office/word/2010/wordprocessingInk" xmlns:wne="http://schemas.microsoft.com/office/word/2006/wordml" xmlns:wps="http://schemas.microsoft.com/office/word/2010/wordprocessingShape" mc:Ignorable="w14 w15 w16se w16cid w16 w16cex wp14">
+  <w:footnote w:type="separator" w:id="-1">
+    <w:p>
+      <w:pPr>
+        <w:spacing w:after="0" w:line="240" w:lineRule="auto"/>
+      </w:pPr>
+      <w:r>
+        <w:separator/>
+      </w:r>
+    </w:p>
+  </w:footnote>
+  <w:footnote w:type="continuationSeparator" w:id="0">
+    <w:p>
+      <w:pPr>
+        <w:spacing w:after="0" w:line="240" w:lineRule="auto"/>
+      </w:pPr>
+      <w:r>
+        <w:continuationSeparator/>
+      </w:r>
+    </w:p>
+  </w:footnote>
+</w:footnotes>
 </file>
 
 <file path=word/styles.xml><?xml version="1.0" encoding="utf-8"?>
@@ -896,6 +989,7 @@
     <w:lsdException w:name="HTML Sample" w:semiHidden="1" w:unhideWhenUsed="1"/>
     <w:lsdException w:name="HTML Typewriter" w:semiHidden="1" w:unhideWhenUsed="1"/>
     <w:lsdException w:name="HTML Variable" w:semiHidden="1" w:unhideWhenUsed="1"/>
+    <w:lsdException w:name="Normal Table" w:semiHidden="1" w:unhideWhenUsed="1"/>
     <w:lsdException w:name="annotation subject" w:semiHidden="1" w:unhideWhenUsed="1"/>
     <w:lsdException w:name="No List" w:semiHidden="1" w:unhideWhenUsed="1"/>
     <w:lsdException w:name="Outline List 1" w:semiHidden="1" w:unhideWhenUsed="1"/>
@@ -942,8 +1036,10 @@
     <w:lsdException w:name="Table Subtle 2" w:semiHidden="1" w:unhideWhenUsed="1"/>
     <w:lsdException w:name="Table Web 1" w:semiHidden="1" w:unhideWhenUsed="1"/>
     <w:lsdException w:name="Table Web 2" w:semiHidden="1" w:unhideWhenUsed="1"/>
+    <w:lsdException w:name="Table Web 3" w:semiHidden="1" w:unhideWhenUsed="1"/>
     <w:lsdException w:name="Balloon Text" w:semiHidden="1" w:unhideWhenUsed="1"/>
     <w:lsdException w:name="Table Grid" w:uiPriority="39"/>
+    <w:lsdException w:name="Table Theme" w:semiHidden="1" w:unhideWhenUsed="1"/>
     <w:lsdException w:name="Placeholder Text" w:semiHidden="1"/>
     <w:lsdException w:name="No Spacing" w:uiPriority="1" w:qFormat="1"/>
     <w:lsdException w:name="Light Shading" w:uiPriority="60"/>
@@ -1199,6 +1295,50 @@
     <w:uiPriority w:val="99"/>
     <w:semiHidden/>
     <w:unhideWhenUsed/>
+  </w:style>
+  <w:style w:type="paragraph" w:styleId="Header">
+    <w:name w:val="header"/>
+    <w:basedOn w:val="Normal"/>
+    <w:link w:val="HeaderChar"/>
+    <w:uiPriority w:val="99"/>
+    <w:unhideWhenUsed/>
+    <w:rsid w:val="00CD4CE6"/>
+    <w:pPr>
+      <w:tabs>
+        <w:tab w:val="center" w:pos="4153"/>
+        <w:tab w:val="right" w:pos="8306"/>
+      </w:tabs>
+      <w:spacing w:after="0" w:line="240" w:lineRule="auto"/>
+    </w:pPr>
+  </w:style>
+  <w:style w:type="character" w:customStyle="1" w:styleId="HeaderChar">
+    <w:name w:val="Header Char"/>
+    <w:basedOn w:val="DefaultParagraphFont"/>
+    <w:link w:val="Header"/>
+    <w:uiPriority w:val="99"/>
+    <w:rsid w:val="00CD4CE6"/>
+  </w:style>
+  <w:style w:type="paragraph" w:styleId="Footer">
+    <w:name w:val="footer"/>
+    <w:basedOn w:val="Normal"/>
+    <w:link w:val="FooterChar"/>
+    <w:uiPriority w:val="99"/>
+    <w:unhideWhenUsed/>
+    <w:rsid w:val="00CD4CE6"/>
+    <w:pPr>
+      <w:tabs>
+        <w:tab w:val="center" w:pos="4153"/>
+        <w:tab w:val="right" w:pos="8306"/>
+      </w:tabs>
+      <w:spacing w:after="0" w:line="240" w:lineRule="auto"/>
+    </w:pPr>
+  </w:style>
+  <w:style w:type="character" w:customStyle="1" w:styleId="FooterChar">
+    <w:name w:val="Footer Char"/>
+    <w:basedOn w:val="DefaultParagraphFont"/>
+    <w:link w:val="Footer"/>
+    <w:uiPriority w:val="99"/>
+    <w:rsid w:val="00CD4CE6"/>
   </w:style>
 </w:styles>
 </file>

</xml_diff>